<commit_message>
explication du machine learning
</commit_message>
<xml_diff>
--- a/Explanations.docx
+++ b/Explanations.docx
@@ -2,13 +2,52 @@
 <file path=word/document.xml><?xml version="1.0" encoding="utf-8"?>
 <w:document xmlns:wpc="http://schemas.microsoft.com/office/word/2010/wordprocessingCanvas" xmlns:cx="http://schemas.microsoft.com/office/drawing/2014/chartex" xmlns:cx1="http://schemas.microsoft.com/office/drawing/2015/9/8/chartex" xmlns:cx2="http://schemas.microsoft.com/office/drawing/2015/10/21/chartex" xmlns:cx3="http://schemas.microsoft.com/office/drawing/2016/5/9/chartex" xmlns:cx4="http://schemas.microsoft.com/office/drawing/2016/5/10/chartex" xmlns:cx5="http://schemas.microsoft.com/office/drawing/2016/5/11/chartex" xmlns:cx6="http://schemas.microsoft.com/office/drawing/2016/5/12/chartex" xmlns:cx7="http://schemas.microsoft.com/office/drawing/2016/5/13/chartex" xmlns:cx8="http://schemas.microsoft.com/office/drawing/2016/5/14/chartex" xmlns:mc="http://schemas.openxmlformats.org/markup-compatibility/2006" xmlns:aink="http://schemas.microsoft.com/office/drawing/2016/ink" xmlns:am3d="http://schemas.microsoft.com/office/drawing/2017/model3d" xmlns:o="urn:schemas-microsoft-com:office:office" xmlns:r="http://schemas.openxmlformats.org/officeDocument/2006/relationships" xmlns:m="http://schemas.openxmlformats.org/officeDocument/2006/math" xmlns:v="urn:schemas-microsoft-com:vml" xmlns:wp14="http://schemas.microsoft.com/office/word/2010/wordprocessingDrawing" xmlns:wp="http://schemas.openxmlformats.org/drawingml/2006/wordprocessingDrawing" xmlns:w10="urn:schemas-microsoft-com:office:word" xmlns:w="http://schemas.openxmlformats.org/wordprocessingml/2006/main" xmlns:w14="http://schemas.microsoft.com/office/word/2010/wordml" xmlns:w15="http://schemas.microsoft.com/office/word/2012/wordml" xmlns:w16cex="http://schemas.microsoft.com/office/word/2018/wordml/cex" xmlns:w16cid="http://schemas.microsoft.com/office/word/2016/wordml/cid" xmlns:w16="http://schemas.microsoft.com/office/word/2018/wordml" xmlns:w16sdtdh="http://schemas.microsoft.com/office/word/2020/wordml/sdtdatahash" xmlns:w16se="http://schemas.microsoft.com/office/word/2015/wordml/symex" xmlns:wpg="http://schemas.microsoft.com/office/word/2010/wordprocessingGroup" xmlns:wpi="http://schemas.microsoft.com/office/word/2010/wordprocessingInk" xmlns:wne="http://schemas.microsoft.com/office/word/2006/wordml" xmlns:wps="http://schemas.microsoft.com/office/word/2010/wordprocessingShape" mc:Ignorable="w14 w15 w16se w16cid w16 w16cex w16sdtdh wp14">
   <w:body>
+    <w:p>
+      <w:pPr>
+        <w:rPr>
+          <w:noProof/>
+        </w:rPr>
+      </w:pPr>
+      <w:r>
+        <w:rPr>
+          <w:noProof/>
+        </w:rPr>
+        <w:t>Le Machine Learning permet de développer un modèle, en se servant d’un algorithlme d’optimisation pour minimiser les erreurs entre le modèle et nos données.</w:t>
+      </w:r>
+    </w:p>
+    <w:p>
+      <w:pPr>
+        <w:rPr>
+          <w:noProof/>
+        </w:rPr>
+      </w:pPr>
+      <w:r>
+        <w:rPr>
+          <w:noProof/>
+        </w:rPr>
+        <w:t>Exemple de modèle : modèles linéaires, arbre de décision, support vector machines.</w:t>
+      </w:r>
+    </w:p>
+    <w:p>
+      <w:pPr>
+        <w:rPr>
+          <w:noProof/>
+        </w:rPr>
+      </w:pPr>
+      <w:r>
+        <w:rPr>
+          <w:noProof/>
+        </w:rPr>
+        <w:t>Exemple d’algorithme d’optimisation : descente de gradients, algorithme CART, marge maximum.</w:t>
+      </w:r>
+    </w:p>
     <w:p>
       <w:r>
         <w:rPr>
           <w:noProof/>
         </w:rPr>
         <w:drawing>
-          <wp:inline distT="0" distB="0" distL="0" distR="0" wp14:anchorId="1D13DC5B" wp14:editId="04B3DA25">
+          <wp:inline distT="0" distB="0" distL="0" distR="0" wp14:anchorId="242A17D7" wp14:editId="2AD2A721">
             <wp:extent cx="5760720" cy="3108960"/>
             <wp:effectExtent l="0" t="0" r="0" b="0"/>
             <wp:docPr id="1" name="Image 1"/>

</xml_diff>

<commit_message>
first python application on VS Code
</commit_message>
<xml_diff>
--- a/Explanations.docx
+++ b/Explanations.docx
@@ -71,6 +71,56 @@
                     <a:xfrm>
                       <a:off x="0" y="0"/>
                       <a:ext cx="5760720" cy="3108960"/>
+                    </a:xfrm>
+                    <a:prstGeom prst="rect">
+                      <a:avLst/>
+                    </a:prstGeom>
+                  </pic:spPr>
+                </pic:pic>
+              </a:graphicData>
+            </a:graphic>
+          </wp:inline>
+        </w:drawing>
+      </w:r>
+    </w:p>
+    <w:p>
+      <w:r>
+        <w:t>Le Deep Learning est un domaine du Machine Learning et il consiste à développer ici un réseau de neurones artificiels plutôt qu’un modèle.</w:t>
+      </w:r>
+    </w:p>
+    <w:p>
+      <w:pPr>
+        <w:jc w:val="center"/>
+      </w:pPr>
+      <w:r>
+        <w:rPr>
+          <w:noProof/>
+        </w:rPr>
+        <w:drawing>
+          <wp:inline distT="0" distB="0" distL="0" distR="0" wp14:anchorId="7FD3CC67" wp14:editId="1736F32F">
+            <wp:extent cx="3319945" cy="2743200"/>
+            <wp:effectExtent l="0" t="0" r="0" b="0"/>
+            <wp:docPr id="2" name="Image 2"/>
+            <wp:cNvGraphicFramePr>
+              <a:graphicFrameLocks xmlns:a="http://schemas.openxmlformats.org/drawingml/2006/main" noChangeAspect="1"/>
+            </wp:cNvGraphicFramePr>
+            <a:graphic xmlns:a="http://schemas.openxmlformats.org/drawingml/2006/main">
+              <a:graphicData uri="http://schemas.openxmlformats.org/drawingml/2006/picture">
+                <pic:pic xmlns:pic="http://schemas.openxmlformats.org/drawingml/2006/picture">
+                  <pic:nvPicPr>
+                    <pic:cNvPr id="1" name=""/>
+                    <pic:cNvPicPr/>
+                  </pic:nvPicPr>
+                  <pic:blipFill>
+                    <a:blip r:embed="rId5"/>
+                    <a:stretch>
+                      <a:fillRect/>
+                    </a:stretch>
+                  </pic:blipFill>
+                  <pic:spPr>
+                    <a:xfrm>
+                      <a:off x="0" y="0"/>
+                      <a:ext cx="3322447" cy="2745267"/>
                     </a:xfrm>
                     <a:prstGeom prst="rect">
                       <a:avLst/>

</xml_diff>

<commit_message>
installation des modules scikit-learn matplotlib
</commit_message>
<xml_diff>
--- a/Explanations.docx
+++ b/Explanations.docx
@@ -85,7 +85,15 @@
     </w:p>
     <w:p>
       <w:r>
-        <w:t>Le Deep Learning est un domaine du Machine Learning et il consiste à développer ici un réseau de neurones artificiels plutôt qu’un modèle.</w:t>
+        <w:t xml:space="preserve">Le </w:t>
+      </w:r>
+      <w:proofErr w:type="spellStart"/>
+      <w:r>
+        <w:t>Deep</w:t>
+      </w:r>
+      <w:proofErr w:type="spellEnd"/>
+      <w:r>
+        <w:t xml:space="preserve"> Learning est un domaine du Machine Learning et il consiste à développer ici un réseau de neurones artificiels plutôt qu’un modèle.</w:t>
       </w:r>
     </w:p>
     <w:p>
@@ -132,6 +140,149 @@
           </wp:inline>
         </w:drawing>
       </w:r>
+    </w:p>
+    <w:p>
+      <w:pPr>
+        <w:jc w:val="center"/>
+      </w:pPr>
+    </w:p>
+    <w:p>
+      <w:r>
+        <w:br w:type="page"/>
+      </w:r>
+    </w:p>
+    <w:p>
+      <w:pPr>
+        <w:jc w:val="both"/>
+      </w:pPr>
+      <w:r>
+        <w:lastRenderedPageBreak/>
+        <w:t>L’histoire du Machine Learning :</w:t>
+      </w:r>
+    </w:p>
+    <w:p>
+      <w:pPr>
+        <w:jc w:val="both"/>
+      </w:pPr>
+      <w:r>
+        <w:rPr>
+          <w:noProof/>
+        </w:rPr>
+        <w:drawing>
+          <wp:inline distT="0" distB="0" distL="0" distR="0" wp14:anchorId="6A05C52B" wp14:editId="7D6ADE24">
+            <wp:extent cx="5760720" cy="3856990"/>
+            <wp:effectExtent l="0" t="0" r="0" b="0"/>
+            <wp:docPr id="3" name="Image 3"/>
+            <wp:cNvGraphicFramePr>
+              <a:graphicFrameLocks xmlns:a="http://schemas.openxmlformats.org/drawingml/2006/main" noChangeAspect="1"/>
+            </wp:cNvGraphicFramePr>
+            <a:graphic xmlns:a="http://schemas.openxmlformats.org/drawingml/2006/main">
+              <a:graphicData uri="http://schemas.openxmlformats.org/drawingml/2006/picture">
+                <pic:pic xmlns:pic="http://schemas.openxmlformats.org/drawingml/2006/picture">
+                  <pic:nvPicPr>
+                    <pic:cNvPr id="1" name=""/>
+                    <pic:cNvPicPr/>
+                  </pic:nvPicPr>
+                  <pic:blipFill>
+                    <a:blip r:embed="rId6"/>
+                    <a:stretch>
+                      <a:fillRect/>
+                    </a:stretch>
+                  </pic:blipFill>
+                  <pic:spPr>
+                    <a:xfrm>
+                      <a:off x="0" y="0"/>
+                      <a:ext cx="5760720" cy="3856990"/>
+                    </a:xfrm>
+                    <a:prstGeom prst="rect">
+                      <a:avLst/>
+                    </a:prstGeom>
+                  </pic:spPr>
+                </pic:pic>
+              </a:graphicData>
+            </a:graphic>
+          </wp:inline>
+        </w:drawing>
+      </w:r>
+    </w:p>
+    <w:p>
+      <w:pPr>
+        <w:jc w:val="both"/>
+      </w:pPr>
+      <w:r>
+        <w:t xml:space="preserve">Equité dans </w:t>
+      </w:r>
+      <w:proofErr w:type="gramStart"/>
+      <w:r>
+        <w:t>le machine</w:t>
+      </w:r>
+      <w:proofErr w:type="gramEnd"/>
+      <w:r>
+        <w:t xml:space="preserve"> </w:t>
+      </w:r>
+      <w:proofErr w:type="spellStart"/>
+      <w:r>
+        <w:t>learning</w:t>
+      </w:r>
+      <w:proofErr w:type="spellEnd"/>
+      <w:r>
+        <w:t> :</w:t>
+      </w:r>
+    </w:p>
+    <w:p>
+      <w:pPr>
+        <w:jc w:val="both"/>
+      </w:pPr>
+      <w:r>
+        <w:rPr>
+          <w:noProof/>
+        </w:rPr>
+        <w:drawing>
+          <wp:inline distT="0" distB="0" distL="0" distR="0" wp14:anchorId="77D47E5D" wp14:editId="0B3D9410">
+            <wp:extent cx="5760720" cy="3898900"/>
+            <wp:effectExtent l="0" t="0" r="0" b="6350"/>
+            <wp:docPr id="4" name="Image 4"/>
+            <wp:cNvGraphicFramePr>
+              <a:graphicFrameLocks xmlns:a="http://schemas.openxmlformats.org/drawingml/2006/main" noChangeAspect="1"/>
+            </wp:cNvGraphicFramePr>
+            <a:graphic xmlns:a="http://schemas.openxmlformats.org/drawingml/2006/main">
+              <a:graphicData uri="http://schemas.openxmlformats.org/drawingml/2006/picture">
+                <pic:pic xmlns:pic="http://schemas.openxmlformats.org/drawingml/2006/picture">
+                  <pic:nvPicPr>
+                    <pic:cNvPr id="1" name=""/>
+                    <pic:cNvPicPr/>
+                  </pic:nvPicPr>
+                  <pic:blipFill>
+                    <a:blip r:embed="rId7"/>
+                    <a:stretch>
+                      <a:fillRect/>
+                    </a:stretch>
+                  </pic:blipFill>
+                  <pic:spPr>
+                    <a:xfrm>
+                      <a:off x="0" y="0"/>
+                      <a:ext cx="5760720" cy="3898900"/>
+                    </a:xfrm>
+                    <a:prstGeom prst="rect">
+                      <a:avLst/>
+                    </a:prstGeom>
+                  </pic:spPr>
+                </pic:pic>
+              </a:graphicData>
+            </a:graphic>
+          </wp:inline>
+        </w:drawing>
+      </w:r>
+    </w:p>
+    <w:p>
+      <w:pPr>
+        <w:jc w:val="both"/>
+      </w:pPr>
+    </w:p>
+    <w:p>
+      <w:pPr>
+        <w:jc w:val="both"/>
+      </w:pPr>
     </w:p>
     <w:sectPr>
       <w:pgSz w:w="11906" w:h="16838"/>

</xml_diff>

<commit_message>
explication inference transductive et inductive
</commit_message>
<xml_diff>
--- a/Explanations.docx
+++ b/Explanations.docx
@@ -51,64 +51,6 @@
             <wp:extent cx="5760720" cy="3108960"/>
             <wp:effectExtent l="0" t="0" r="0" b="0"/>
             <wp:docPr id="1" name="Image 1"/>
-            <wp:cNvGraphicFramePr>
-              <a:graphicFrameLocks xmlns:a="http://schemas.openxmlformats.org/drawingml/2006/main" noChangeAspect="1"/>
-            </wp:cNvGraphicFramePr>
-            <a:graphic xmlns:a="http://schemas.openxmlformats.org/drawingml/2006/main">
-              <a:graphicData uri="http://schemas.openxmlformats.org/drawingml/2006/picture">
-                <pic:pic xmlns:pic="http://schemas.openxmlformats.org/drawingml/2006/picture">
-                  <pic:nvPicPr>
-                    <pic:cNvPr id="1" name=""/>
-                    <pic:cNvPicPr/>
-                  </pic:nvPicPr>
-                  <pic:blipFill>
-                    <a:blip r:embed="rId4"/>
-                    <a:stretch>
-                      <a:fillRect/>
-                    </a:stretch>
-                  </pic:blipFill>
-                  <pic:spPr>
-                    <a:xfrm>
-                      <a:off x="0" y="0"/>
-                      <a:ext cx="5760720" cy="3108960"/>
-                    </a:xfrm>
-                    <a:prstGeom prst="rect">
-                      <a:avLst/>
-                    </a:prstGeom>
-                  </pic:spPr>
-                </pic:pic>
-              </a:graphicData>
-            </a:graphic>
-          </wp:inline>
-        </w:drawing>
-      </w:r>
-    </w:p>
-    <w:p>
-      <w:r>
-        <w:t xml:space="preserve">Le </w:t>
-      </w:r>
-      <w:proofErr w:type="spellStart"/>
-      <w:r>
-        <w:t>Deep</w:t>
-      </w:r>
-      <w:proofErr w:type="spellEnd"/>
-      <w:r>
-        <w:t xml:space="preserve"> Learning est un domaine du Machine Learning et il consiste à développer ici un réseau de neurones artificiels plutôt qu’un modèle.</w:t>
-      </w:r>
-    </w:p>
-    <w:p>
-      <w:pPr>
-        <w:jc w:val="center"/>
-      </w:pPr>
-      <w:r>
-        <w:rPr>
-          <w:noProof/>
-        </w:rPr>
-        <w:drawing>
-          <wp:inline distT="0" distB="0" distL="0" distR="0" wp14:anchorId="7FD3CC67" wp14:editId="1736F32F">
-            <wp:extent cx="3319945" cy="2743200"/>
-            <wp:effectExtent l="0" t="0" r="0" b="0"/>
-            <wp:docPr id="2" name="Image 2"/>
             <wp:cNvGraphicFramePr>
               <a:graphicFrameLocks xmlns:a="http://schemas.openxmlformats.org/drawingml/2006/main" noChangeAspect="1"/>
             </wp:cNvGraphicFramePr>
@@ -128,7 +70,7 @@
                   <pic:spPr>
                     <a:xfrm>
                       <a:off x="0" y="0"/>
-                      <a:ext cx="3322447" cy="2745267"/>
+                      <a:ext cx="5760720" cy="3108960"/>
                     </a:xfrm>
                     <a:prstGeom prst="rect">
                       <a:avLst/>
@@ -142,37 +84,39 @@
       </w:r>
     </w:p>
     <w:p>
+      <w:r>
+        <w:t xml:space="preserve">Le </w:t>
+      </w:r>
+      <w:proofErr w:type="spellStart"/>
+      <w:r>
+        <w:t>Deep</w:t>
+      </w:r>
+      <w:proofErr w:type="spellEnd"/>
+      <w:r>
+        <w:t xml:space="preserve"> Learning est un domaine du Machine Learning et il consiste à développer ici un réseau de </w:t>
+      </w:r>
+      <w:proofErr w:type="gramStart"/>
+      <w:r>
+        <w:t>neurones</w:t>
+      </w:r>
+      <w:proofErr w:type="gramEnd"/>
+      <w:r>
+        <w:t xml:space="preserve"> artificiels plutôt qu’un modèle.</w:t>
+      </w:r>
+    </w:p>
+    <w:p>
       <w:pPr>
         <w:jc w:val="center"/>
       </w:pPr>
-    </w:p>
-    <w:p>
-      <w:r>
-        <w:br w:type="page"/>
-      </w:r>
-    </w:p>
-    <w:p>
-      <w:pPr>
-        <w:jc w:val="both"/>
-      </w:pPr>
-      <w:r>
-        <w:lastRenderedPageBreak/>
-        <w:t>L’histoire du Machine Learning :</w:t>
-      </w:r>
-    </w:p>
-    <w:p>
-      <w:pPr>
-        <w:jc w:val="both"/>
-      </w:pPr>
       <w:r>
         <w:rPr>
           <w:noProof/>
         </w:rPr>
         <w:drawing>
-          <wp:inline distT="0" distB="0" distL="0" distR="0" wp14:anchorId="6A05C52B" wp14:editId="7D6ADE24">
-            <wp:extent cx="5760720" cy="3856990"/>
+          <wp:inline distT="0" distB="0" distL="0" distR="0" wp14:anchorId="7FD3CC67" wp14:editId="1736F32F">
+            <wp:extent cx="3319945" cy="2743200"/>
             <wp:effectExtent l="0" t="0" r="0" b="0"/>
-            <wp:docPr id="3" name="Image 3"/>
+            <wp:docPr id="2" name="Image 2"/>
             <wp:cNvGraphicFramePr>
               <a:graphicFrameLocks xmlns:a="http://schemas.openxmlformats.org/drawingml/2006/main" noChangeAspect="1"/>
             </wp:cNvGraphicFramePr>
@@ -192,7 +136,7 @@
                   <pic:spPr>
                     <a:xfrm>
                       <a:off x="0" y="0"/>
-                      <a:ext cx="5760720" cy="3856990"/>
+                      <a:ext cx="3322447" cy="2745267"/>
                     </a:xfrm>
                     <a:prstGeom prst="rect">
                       <a:avLst/>
@@ -207,18 +151,21 @@
     </w:p>
     <w:p>
       <w:pPr>
+        <w:jc w:val="center"/>
+      </w:pPr>
+    </w:p>
+    <w:p>
+      <w:r>
+        <w:br w:type="page"/>
+      </w:r>
+    </w:p>
+    <w:p>
+      <w:pPr>
         <w:jc w:val="both"/>
       </w:pPr>
       <w:r>
-        <w:t xml:space="preserve">Equité dans le machine </w:t>
-      </w:r>
-      <w:proofErr w:type="spellStart"/>
-      <w:r>
-        <w:t>learning</w:t>
-      </w:r>
-      <w:proofErr w:type="spellEnd"/>
-      <w:r>
-        <w:t> :</w:t>
+        <w:lastRenderedPageBreak/>
+        <w:t>L’histoire du Machine Learning :</w:t>
       </w:r>
     </w:p>
     <w:p>
@@ -230,10 +177,10 @@
           <w:noProof/>
         </w:rPr>
         <w:drawing>
-          <wp:inline distT="0" distB="0" distL="0" distR="0" wp14:anchorId="77D47E5D" wp14:editId="0B3D9410">
-            <wp:extent cx="5760720" cy="3898900"/>
-            <wp:effectExtent l="0" t="0" r="0" b="6350"/>
-            <wp:docPr id="4" name="Image 4"/>
+          <wp:inline distT="0" distB="0" distL="0" distR="0" wp14:anchorId="6A05C52B" wp14:editId="7D6ADE24">
+            <wp:extent cx="5760720" cy="3856990"/>
+            <wp:effectExtent l="0" t="0" r="0" b="0"/>
+            <wp:docPr id="3" name="Image 3"/>
             <wp:cNvGraphicFramePr>
               <a:graphicFrameLocks xmlns:a="http://schemas.openxmlformats.org/drawingml/2006/main" noChangeAspect="1"/>
             </wp:cNvGraphicFramePr>
@@ -253,6 +200,75 @@
                   <pic:spPr>
                     <a:xfrm>
                       <a:off x="0" y="0"/>
+                      <a:ext cx="5760720" cy="3856990"/>
+                    </a:xfrm>
+                    <a:prstGeom prst="rect">
+                      <a:avLst/>
+                    </a:prstGeom>
+                  </pic:spPr>
+                </pic:pic>
+              </a:graphicData>
+            </a:graphic>
+          </wp:inline>
+        </w:drawing>
+      </w:r>
+    </w:p>
+    <w:p>
+      <w:pPr>
+        <w:jc w:val="both"/>
+      </w:pPr>
+      <w:r>
+        <w:t xml:space="preserve">Equité dans </w:t>
+      </w:r>
+      <w:proofErr w:type="gramStart"/>
+      <w:r>
+        <w:t>le machine</w:t>
+      </w:r>
+      <w:proofErr w:type="gramEnd"/>
+      <w:r>
+        <w:t xml:space="preserve"> </w:t>
+      </w:r>
+      <w:proofErr w:type="spellStart"/>
+      <w:r>
+        <w:t>learning</w:t>
+      </w:r>
+      <w:proofErr w:type="spellEnd"/>
+      <w:r>
+        <w:t> :</w:t>
+      </w:r>
+    </w:p>
+    <w:p>
+      <w:pPr>
+        <w:jc w:val="both"/>
+      </w:pPr>
+      <w:r>
+        <w:rPr>
+          <w:noProof/>
+        </w:rPr>
+        <w:drawing>
+          <wp:inline distT="0" distB="0" distL="0" distR="0" wp14:anchorId="77D47E5D" wp14:editId="0B3D9410">
+            <wp:extent cx="5760720" cy="3898900"/>
+            <wp:effectExtent l="0" t="0" r="0" b="6350"/>
+            <wp:docPr id="4" name="Image 4"/>
+            <wp:cNvGraphicFramePr>
+              <a:graphicFrameLocks xmlns:a="http://schemas.openxmlformats.org/drawingml/2006/main" noChangeAspect="1"/>
+            </wp:cNvGraphicFramePr>
+            <a:graphic xmlns:a="http://schemas.openxmlformats.org/drawingml/2006/main">
+              <a:graphicData uri="http://schemas.openxmlformats.org/drawingml/2006/picture">
+                <pic:pic xmlns:pic="http://schemas.openxmlformats.org/drawingml/2006/picture">
+                  <pic:nvPicPr>
+                    <pic:cNvPr id="1" name=""/>
+                    <pic:cNvPicPr/>
+                  </pic:nvPicPr>
+                  <pic:blipFill>
+                    <a:blip r:embed="rId8"/>
+                    <a:stretch>
+                      <a:fillRect/>
+                    </a:stretch>
+                  </pic:blipFill>
+                  <pic:spPr>
+                    <a:xfrm>
+                      <a:off x="0" y="0"/>
                       <a:ext cx="5760720" cy="3898900"/>
                     </a:xfrm>
                     <a:prstGeom prst="rect">
@@ -282,8 +298,301 @@
     </w:p>
     <w:p>
       <w:pPr>
-        <w:jc w:val="both"/>
-      </w:pPr>
+        <w:pStyle w:val="NormalWeb"/>
+        <w:numPr>
+          <w:ilvl w:val="0"/>
+          <w:numId w:val="3"/>
+        </w:numPr>
+        <w:spacing w:before="0" w:beforeAutospacing="0" w:after="0" w:afterAutospacing="0"/>
+        <w:textAlignment w:val="baseline"/>
+        <w:rPr>
+          <w:rFonts w:ascii="Arial" w:hAnsi="Arial" w:cs="Arial"/>
+          <w:b/>
+          <w:bCs/>
+          <w:color w:val="38761D"/>
+          <w:sz w:val="22"/>
+          <w:szCs w:val="22"/>
+        </w:rPr>
+      </w:pPr>
+      <w:r>
+        <w:rPr>
+          <w:rFonts w:ascii="Arial" w:hAnsi="Arial" w:cs="Arial"/>
+          <w:b/>
+          <w:bCs/>
+          <w:color w:val="38761D"/>
+          <w:sz w:val="22"/>
+          <w:szCs w:val="22"/>
+        </w:rPr>
+        <w:t>Inductive :</w:t>
+      </w:r>
+      <w:r>
+        <w:t xml:space="preserve"> </w:t>
+      </w:r>
+      <w:r>
+        <w:rPr>
+          <w:rFonts w:ascii="Arial" w:hAnsi="Arial" w:cs="Arial"/>
+          <w:b/>
+          <w:bCs/>
+          <w:color w:val="38761D"/>
+          <w:sz w:val="22"/>
+          <w:szCs w:val="22"/>
+        </w:rPr>
+        <w:t>tu as accès au data + label du train set,</w:t>
+      </w:r>
+    </w:p>
+    <w:p>
+      <w:pPr>
+        <w:pStyle w:val="NormalWeb"/>
+        <w:numPr>
+          <w:ilvl w:val="0"/>
+          <w:numId w:val="2"/>
+        </w:numPr>
+        <w:spacing w:before="0" w:beforeAutospacing="0" w:after="0" w:afterAutospacing="0"/>
+        <w:ind w:left="2160"/>
+        <w:textAlignment w:val="baseline"/>
+        <w:rPr>
+          <w:rFonts w:ascii="Arial" w:hAnsi="Arial" w:cs="Arial"/>
+          <w:b/>
+          <w:bCs/>
+          <w:color w:val="38761D"/>
+          <w:sz w:val="22"/>
+          <w:szCs w:val="22"/>
+        </w:rPr>
+      </w:pPr>
+      <w:proofErr w:type="gramStart"/>
+      <w:r>
+        <w:rPr>
+          <w:rFonts w:ascii="Arial" w:hAnsi="Arial" w:cs="Arial"/>
+          <w:b/>
+          <w:bCs/>
+          <w:color w:val="38761D"/>
+          <w:sz w:val="22"/>
+          <w:szCs w:val="22"/>
+        </w:rPr>
+        <w:t>tu</w:t>
+      </w:r>
+      <w:proofErr w:type="gramEnd"/>
+      <w:r>
+        <w:rPr>
+          <w:rFonts w:ascii="Arial" w:hAnsi="Arial" w:cs="Arial"/>
+          <w:b/>
+          <w:bCs/>
+          <w:color w:val="38761D"/>
+          <w:sz w:val="22"/>
+          <w:szCs w:val="22"/>
+        </w:rPr>
+        <w:t xml:space="preserve"> en déduis des règles générales que tu appliques au test set</w:t>
+      </w:r>
+    </w:p>
+    <w:p>
+      <w:pPr>
+        <w:pStyle w:val="NormalWeb"/>
+        <w:numPr>
+          <w:ilvl w:val="0"/>
+          <w:numId w:val="2"/>
+        </w:numPr>
+        <w:spacing w:before="0" w:beforeAutospacing="0" w:after="0" w:afterAutospacing="0"/>
+        <w:ind w:left="2160"/>
+        <w:textAlignment w:val="baseline"/>
+        <w:rPr>
+          <w:rFonts w:ascii="Arial" w:hAnsi="Arial" w:cs="Arial"/>
+          <w:b/>
+          <w:bCs/>
+          <w:color w:val="38761D"/>
+          <w:sz w:val="22"/>
+          <w:szCs w:val="22"/>
+        </w:rPr>
+      </w:pPr>
+      <w:proofErr w:type="gramStart"/>
+      <w:r>
+        <w:rPr>
+          <w:rFonts w:ascii="Arial" w:hAnsi="Arial" w:cs="Arial"/>
+          <w:b/>
+          <w:bCs/>
+          <w:color w:val="38761D"/>
+          <w:sz w:val="22"/>
+          <w:szCs w:val="22"/>
+        </w:rPr>
+        <w:t>c’est</w:t>
+      </w:r>
+      <w:proofErr w:type="gramEnd"/>
+      <w:r>
+        <w:rPr>
+          <w:rFonts w:ascii="Arial" w:hAnsi="Arial" w:cs="Arial"/>
+          <w:b/>
+          <w:bCs/>
+          <w:color w:val="38761D"/>
+          <w:sz w:val="22"/>
+          <w:szCs w:val="22"/>
+        </w:rPr>
+        <w:t xml:space="preserve"> le cas CLASSIQUE du </w:t>
+      </w:r>
+      <w:proofErr w:type="spellStart"/>
+      <w:r>
+        <w:rPr>
+          <w:rFonts w:ascii="Arial" w:hAnsi="Arial" w:cs="Arial"/>
+          <w:b/>
+          <w:bCs/>
+          <w:color w:val="38761D"/>
+          <w:sz w:val="22"/>
+          <w:szCs w:val="22"/>
+        </w:rPr>
+        <w:t>supervised</w:t>
+      </w:r>
+      <w:proofErr w:type="spellEnd"/>
+      <w:r>
+        <w:rPr>
+          <w:rFonts w:ascii="Arial" w:hAnsi="Arial" w:cs="Arial"/>
+          <w:b/>
+          <w:bCs/>
+          <w:color w:val="38761D"/>
+          <w:sz w:val="22"/>
+          <w:szCs w:val="22"/>
+        </w:rPr>
+        <w:t xml:space="preserve"> </w:t>
+      </w:r>
+      <w:proofErr w:type="spellStart"/>
+      <w:r>
+        <w:rPr>
+          <w:rFonts w:ascii="Arial" w:hAnsi="Arial" w:cs="Arial"/>
+          <w:b/>
+          <w:bCs/>
+          <w:color w:val="38761D"/>
+          <w:sz w:val="22"/>
+          <w:szCs w:val="22"/>
+        </w:rPr>
+        <w:t>learning</w:t>
+      </w:r>
+      <w:proofErr w:type="spellEnd"/>
+    </w:p>
+    <w:p>
+      <w:pPr>
+        <w:pStyle w:val="NormalWeb"/>
+        <w:numPr>
+          <w:ilvl w:val="0"/>
+          <w:numId w:val="3"/>
+        </w:numPr>
+        <w:spacing w:before="0" w:beforeAutospacing="0" w:after="0" w:afterAutospacing="0"/>
+        <w:textAlignment w:val="baseline"/>
+        <w:rPr>
+          <w:rFonts w:ascii="Arial" w:hAnsi="Arial" w:cs="Arial"/>
+          <w:b/>
+          <w:bCs/>
+          <w:color w:val="38761D"/>
+          <w:sz w:val="22"/>
+          <w:szCs w:val="22"/>
+        </w:rPr>
+      </w:pPr>
+      <w:r>
+        <w:rPr>
+          <w:rFonts w:ascii="Arial" w:hAnsi="Arial" w:cs="Arial"/>
+          <w:b/>
+          <w:bCs/>
+          <w:color w:val="38761D"/>
+          <w:sz w:val="22"/>
+          <w:szCs w:val="22"/>
+        </w:rPr>
+        <w:t xml:space="preserve">Transductive : </w:t>
+      </w:r>
+      <w:r>
+        <w:rPr>
+          <w:rFonts w:ascii="Arial" w:hAnsi="Arial" w:cs="Arial"/>
+          <w:b/>
+          <w:bCs/>
+          <w:color w:val="38761D"/>
+          <w:sz w:val="22"/>
+          <w:szCs w:val="22"/>
+        </w:rPr>
+        <w:t>tu as accès au data + label du train set ET au data du test set</w:t>
+      </w:r>
+    </w:p>
+    <w:p>
+      <w:pPr>
+        <w:pStyle w:val="NormalWeb"/>
+        <w:numPr>
+          <w:ilvl w:val="0"/>
+          <w:numId w:val="4"/>
+        </w:numPr>
+        <w:spacing w:before="0" w:beforeAutospacing="0" w:after="0" w:afterAutospacing="0"/>
+        <w:ind w:left="2160"/>
+        <w:textAlignment w:val="baseline"/>
+        <w:rPr>
+          <w:rFonts w:ascii="Arial" w:hAnsi="Arial" w:cs="Arial"/>
+          <w:b/>
+          <w:bCs/>
+          <w:color w:val="38761D"/>
+          <w:sz w:val="22"/>
+          <w:szCs w:val="22"/>
+        </w:rPr>
+      </w:pPr>
+      <w:proofErr w:type="gramStart"/>
+      <w:r>
+        <w:rPr>
+          <w:rFonts w:ascii="Arial" w:hAnsi="Arial" w:cs="Arial"/>
+          <w:b/>
+          <w:bCs/>
+          <w:color w:val="38761D"/>
+          <w:sz w:val="22"/>
+          <w:szCs w:val="22"/>
+        </w:rPr>
+        <w:t>tu</w:t>
+      </w:r>
+      <w:proofErr w:type="gramEnd"/>
+      <w:r>
+        <w:rPr>
+          <w:rFonts w:ascii="Arial" w:hAnsi="Arial" w:cs="Arial"/>
+          <w:b/>
+          <w:bCs/>
+          <w:color w:val="38761D"/>
+          <w:sz w:val="22"/>
+          <w:szCs w:val="22"/>
+        </w:rPr>
+        <w:t xml:space="preserve"> déduis des règles grâce aux labels mais aussi à la structure des data observée dans les deux sets</w:t>
+      </w:r>
+    </w:p>
+    <w:p>
+      <w:pPr>
+        <w:pStyle w:val="NormalWeb"/>
+        <w:numPr>
+          <w:ilvl w:val="0"/>
+          <w:numId w:val="4"/>
+        </w:numPr>
+        <w:spacing w:before="0" w:beforeAutospacing="0" w:after="0" w:afterAutospacing="0"/>
+        <w:ind w:left="2160"/>
+        <w:textAlignment w:val="baseline"/>
+        <w:rPr>
+          <w:rFonts w:ascii="Arial" w:hAnsi="Arial" w:cs="Arial"/>
+          <w:b/>
+          <w:bCs/>
+          <w:color w:val="38761D"/>
+          <w:sz w:val="22"/>
+          <w:szCs w:val="22"/>
+        </w:rPr>
+      </w:pPr>
+      <w:proofErr w:type="gramStart"/>
+      <w:r>
+        <w:rPr>
+          <w:rFonts w:ascii="Arial" w:hAnsi="Arial" w:cs="Arial"/>
+          <w:b/>
+          <w:bCs/>
+          <w:color w:val="38761D"/>
+          <w:sz w:val="22"/>
+          <w:szCs w:val="22"/>
+        </w:rPr>
+        <w:t>ce</w:t>
+      </w:r>
+      <w:proofErr w:type="gramEnd"/>
+      <w:r>
+        <w:rPr>
+          <w:rFonts w:ascii="Arial" w:hAnsi="Arial" w:cs="Arial"/>
+          <w:b/>
+          <w:bCs/>
+          <w:color w:val="38761D"/>
+          <w:sz w:val="22"/>
+          <w:szCs w:val="22"/>
+        </w:rPr>
+        <w:t xml:space="preserve"> n’est PAS le cas classique</w:t>
+      </w:r>
     </w:p>
     <w:p>
       <w:pPr>
@@ -303,6 +612,548 @@
     </w:sectPr>
   </w:body>
 </w:document>
+</file>
+
+<file path=word/numbering.xml><?xml version="1.0" encoding="utf-8"?>
+<w:numbering xmlns:wpc="http://schemas.microsoft.com/office/word/2010/wordprocessingCanvas" xmlns:cx="http://schemas.microsoft.com/office/drawing/2014/chartex" xmlns:cx1="http://schemas.microsoft.com/office/drawing/2015/9/8/chartex" xmlns:cx2="http://schemas.microsoft.com/office/drawing/2015/10/21/chartex" xmlns:cx3="http://schemas.microsoft.com/office/drawing/2016/5/9/chartex" xmlns:cx4="http://schemas.microsoft.com/office/drawing/2016/5/10/chartex" xmlns:cx5="http://schemas.microsoft.com/office/drawing/2016/5/11/chartex" xmlns:cx6="http://schemas.microsoft.com/office/drawing/2016/5/12/chartex" xmlns:cx7="http://schemas.microsoft.com/office/drawing/2016/5/13/chartex" xmlns:cx8="http://schemas.microsoft.com/office/drawing/2016/5/14/chartex" xmlns:mc="http://schemas.openxmlformats.org/markup-compatibility/2006" xmlns:aink="http://schemas.microsoft.com/office/drawing/2016/ink" xmlns:am3d="http://schemas.microsoft.com/office/drawing/2017/model3d" xmlns:o="urn:schemas-microsoft-com:office:office" xmlns:r="http://schemas.openxmlformats.org/officeDocument/2006/relationships" xmlns:m="http://schemas.openxmlformats.org/officeDocument/2006/math" xmlns:v="urn:schemas-microsoft-com:vml" xmlns:wp14="http://schemas.microsoft.com/office/word/2010/wordprocessingDrawing" xmlns:wp="http://schemas.openxmlformats.org/drawingml/2006/wordprocessingDrawing" xmlns:w10="urn:schemas-microsoft-com:office:word" xmlns:w="http://schemas.openxmlformats.org/wordprocessingml/2006/main" xmlns:w14="http://schemas.microsoft.com/office/word/2010/wordml" xmlns:w15="http://schemas.microsoft.com/office/word/2012/wordml" xmlns:w16cex="http://schemas.microsoft.com/office/word/2018/wordml/cex" xmlns:w16cid="http://schemas.microsoft.com/office/word/2016/wordml/cid" xmlns:w16="http://schemas.microsoft.com/office/word/2018/wordml" xmlns:w16sdtdh="http://schemas.microsoft.com/office/word/2020/wordml/sdtdatahash" xmlns:w16se="http://schemas.microsoft.com/office/word/2015/wordml/symex" xmlns:wpg="http://schemas.microsoft.com/office/word/2010/wordprocessingGroup" xmlns:wpi="http://schemas.microsoft.com/office/word/2010/wordprocessingInk" xmlns:wne="http://schemas.microsoft.com/office/word/2006/wordml" xmlns:wps="http://schemas.microsoft.com/office/word/2010/wordprocessingShape" mc:Ignorable="w14 w15 w16se w16cid w16 w16cex w16sdtdh wp14">
+  <w:abstractNum w:abstractNumId="0" w15:restartNumberingAfterBreak="0">
+    <w:nsid w:val="4DFC0E8E"/>
+    <w:multiLevelType w:val="multilevel"/>
+    <w:tmpl w:val="23EA503C"/>
+    <w:lvl w:ilvl="0">
+      <w:start w:val="1"/>
+      <w:numFmt w:val="bullet"/>
+      <w:lvlText w:val=""/>
+      <w:lvlJc w:val="left"/>
+      <w:pPr>
+        <w:tabs>
+          <w:tab w:val="num" w:pos="720"/>
+        </w:tabs>
+        <w:ind w:left="720" w:hanging="360"/>
+      </w:pPr>
+      <w:rPr>
+        <w:rFonts w:ascii="Symbol" w:hAnsi="Symbol" w:hint="default"/>
+        <w:sz w:val="20"/>
+      </w:rPr>
+    </w:lvl>
+    <w:lvl w:ilvl="1" w:tentative="1">
+      <w:start w:val="1"/>
+      <w:numFmt w:val="bullet"/>
+      <w:lvlText w:val="o"/>
+      <w:lvlJc w:val="left"/>
+      <w:pPr>
+        <w:tabs>
+          <w:tab w:val="num" w:pos="1440"/>
+        </w:tabs>
+        <w:ind w:left="1440" w:hanging="360"/>
+      </w:pPr>
+      <w:rPr>
+        <w:rFonts w:ascii="Courier New" w:hAnsi="Courier New" w:hint="default"/>
+        <w:sz w:val="20"/>
+      </w:rPr>
+    </w:lvl>
+    <w:lvl w:ilvl="2" w:tentative="1">
+      <w:start w:val="1"/>
+      <w:numFmt w:val="bullet"/>
+      <w:lvlText w:val=""/>
+      <w:lvlJc w:val="left"/>
+      <w:pPr>
+        <w:tabs>
+          <w:tab w:val="num" w:pos="2160"/>
+        </w:tabs>
+        <w:ind w:left="2160" w:hanging="360"/>
+      </w:pPr>
+      <w:rPr>
+        <w:rFonts w:ascii="Wingdings" w:hAnsi="Wingdings" w:hint="default"/>
+        <w:sz w:val="20"/>
+      </w:rPr>
+    </w:lvl>
+    <w:lvl w:ilvl="3" w:tentative="1">
+      <w:start w:val="1"/>
+      <w:numFmt w:val="bullet"/>
+      <w:lvlText w:val=""/>
+      <w:lvlJc w:val="left"/>
+      <w:pPr>
+        <w:tabs>
+          <w:tab w:val="num" w:pos="2880"/>
+        </w:tabs>
+        <w:ind w:left="2880" w:hanging="360"/>
+      </w:pPr>
+      <w:rPr>
+        <w:rFonts w:ascii="Wingdings" w:hAnsi="Wingdings" w:hint="default"/>
+        <w:sz w:val="20"/>
+      </w:rPr>
+    </w:lvl>
+    <w:lvl w:ilvl="4" w:tentative="1">
+      <w:start w:val="1"/>
+      <w:numFmt w:val="bullet"/>
+      <w:lvlText w:val=""/>
+      <w:lvlJc w:val="left"/>
+      <w:pPr>
+        <w:tabs>
+          <w:tab w:val="num" w:pos="3600"/>
+        </w:tabs>
+        <w:ind w:left="3600" w:hanging="360"/>
+      </w:pPr>
+      <w:rPr>
+        <w:rFonts w:ascii="Wingdings" w:hAnsi="Wingdings" w:hint="default"/>
+        <w:sz w:val="20"/>
+      </w:rPr>
+    </w:lvl>
+    <w:lvl w:ilvl="5" w:tentative="1">
+      <w:start w:val="1"/>
+      <w:numFmt w:val="bullet"/>
+      <w:lvlText w:val=""/>
+      <w:lvlJc w:val="left"/>
+      <w:pPr>
+        <w:tabs>
+          <w:tab w:val="num" w:pos="4320"/>
+        </w:tabs>
+        <w:ind w:left="4320" w:hanging="360"/>
+      </w:pPr>
+      <w:rPr>
+        <w:rFonts w:ascii="Wingdings" w:hAnsi="Wingdings" w:hint="default"/>
+        <w:sz w:val="20"/>
+      </w:rPr>
+    </w:lvl>
+    <w:lvl w:ilvl="6" w:tentative="1">
+      <w:start w:val="1"/>
+      <w:numFmt w:val="bullet"/>
+      <w:lvlText w:val=""/>
+      <w:lvlJc w:val="left"/>
+      <w:pPr>
+        <w:tabs>
+          <w:tab w:val="num" w:pos="5040"/>
+        </w:tabs>
+        <w:ind w:left="5040" w:hanging="360"/>
+      </w:pPr>
+      <w:rPr>
+        <w:rFonts w:ascii="Wingdings" w:hAnsi="Wingdings" w:hint="default"/>
+        <w:sz w:val="20"/>
+      </w:rPr>
+    </w:lvl>
+    <w:lvl w:ilvl="7" w:tentative="1">
+      <w:start w:val="1"/>
+      <w:numFmt w:val="bullet"/>
+      <w:lvlText w:val=""/>
+      <w:lvlJc w:val="left"/>
+      <w:pPr>
+        <w:tabs>
+          <w:tab w:val="num" w:pos="5760"/>
+        </w:tabs>
+        <w:ind w:left="5760" w:hanging="360"/>
+      </w:pPr>
+      <w:rPr>
+        <w:rFonts w:ascii="Wingdings" w:hAnsi="Wingdings" w:hint="default"/>
+        <w:sz w:val="20"/>
+      </w:rPr>
+    </w:lvl>
+    <w:lvl w:ilvl="8" w:tentative="1">
+      <w:start w:val="1"/>
+      <w:numFmt w:val="bullet"/>
+      <w:lvlText w:val=""/>
+      <w:lvlJc w:val="left"/>
+      <w:pPr>
+        <w:tabs>
+          <w:tab w:val="num" w:pos="6480"/>
+        </w:tabs>
+        <w:ind w:left="6480" w:hanging="360"/>
+      </w:pPr>
+      <w:rPr>
+        <w:rFonts w:ascii="Wingdings" w:hAnsi="Wingdings" w:hint="default"/>
+        <w:sz w:val="20"/>
+      </w:rPr>
+    </w:lvl>
+  </w:abstractNum>
+  <w:abstractNum w:abstractNumId="1" w15:restartNumberingAfterBreak="0">
+    <w:nsid w:val="57EB21AF"/>
+    <w:multiLevelType w:val="multilevel"/>
+    <w:tmpl w:val="C518DD40"/>
+    <w:lvl w:ilvl="0">
+      <w:start w:val="1"/>
+      <w:numFmt w:val="bullet"/>
+      <w:lvlText w:val=""/>
+      <w:lvlJc w:val="left"/>
+      <w:pPr>
+        <w:tabs>
+          <w:tab w:val="num" w:pos="720"/>
+        </w:tabs>
+        <w:ind w:left="720" w:hanging="360"/>
+      </w:pPr>
+      <w:rPr>
+        <w:rFonts w:ascii="Symbol" w:hAnsi="Symbol" w:hint="default"/>
+        <w:sz w:val="20"/>
+      </w:rPr>
+    </w:lvl>
+    <w:lvl w:ilvl="1" w:tentative="1">
+      <w:start w:val="1"/>
+      <w:numFmt w:val="bullet"/>
+      <w:lvlText w:val="o"/>
+      <w:lvlJc w:val="left"/>
+      <w:pPr>
+        <w:tabs>
+          <w:tab w:val="num" w:pos="1440"/>
+        </w:tabs>
+        <w:ind w:left="1440" w:hanging="360"/>
+      </w:pPr>
+      <w:rPr>
+        <w:rFonts w:ascii="Courier New" w:hAnsi="Courier New" w:hint="default"/>
+        <w:sz w:val="20"/>
+      </w:rPr>
+    </w:lvl>
+    <w:lvl w:ilvl="2" w:tentative="1">
+      <w:start w:val="1"/>
+      <w:numFmt w:val="bullet"/>
+      <w:lvlText w:val=""/>
+      <w:lvlJc w:val="left"/>
+      <w:pPr>
+        <w:tabs>
+          <w:tab w:val="num" w:pos="2160"/>
+        </w:tabs>
+        <w:ind w:left="2160" w:hanging="360"/>
+      </w:pPr>
+      <w:rPr>
+        <w:rFonts w:ascii="Wingdings" w:hAnsi="Wingdings" w:hint="default"/>
+        <w:sz w:val="20"/>
+      </w:rPr>
+    </w:lvl>
+    <w:lvl w:ilvl="3" w:tentative="1">
+      <w:start w:val="1"/>
+      <w:numFmt w:val="bullet"/>
+      <w:lvlText w:val=""/>
+      <w:lvlJc w:val="left"/>
+      <w:pPr>
+        <w:tabs>
+          <w:tab w:val="num" w:pos="2880"/>
+        </w:tabs>
+        <w:ind w:left="2880" w:hanging="360"/>
+      </w:pPr>
+      <w:rPr>
+        <w:rFonts w:ascii="Wingdings" w:hAnsi="Wingdings" w:hint="default"/>
+        <w:sz w:val="20"/>
+      </w:rPr>
+    </w:lvl>
+    <w:lvl w:ilvl="4" w:tentative="1">
+      <w:start w:val="1"/>
+      <w:numFmt w:val="bullet"/>
+      <w:lvlText w:val=""/>
+      <w:lvlJc w:val="left"/>
+      <w:pPr>
+        <w:tabs>
+          <w:tab w:val="num" w:pos="3600"/>
+        </w:tabs>
+        <w:ind w:left="3600" w:hanging="360"/>
+      </w:pPr>
+      <w:rPr>
+        <w:rFonts w:ascii="Wingdings" w:hAnsi="Wingdings" w:hint="default"/>
+        <w:sz w:val="20"/>
+      </w:rPr>
+    </w:lvl>
+    <w:lvl w:ilvl="5" w:tentative="1">
+      <w:start w:val="1"/>
+      <w:numFmt w:val="bullet"/>
+      <w:lvlText w:val=""/>
+      <w:lvlJc w:val="left"/>
+      <w:pPr>
+        <w:tabs>
+          <w:tab w:val="num" w:pos="4320"/>
+        </w:tabs>
+        <w:ind w:left="4320" w:hanging="360"/>
+      </w:pPr>
+      <w:rPr>
+        <w:rFonts w:ascii="Wingdings" w:hAnsi="Wingdings" w:hint="default"/>
+        <w:sz w:val="20"/>
+      </w:rPr>
+    </w:lvl>
+    <w:lvl w:ilvl="6" w:tentative="1">
+      <w:start w:val="1"/>
+      <w:numFmt w:val="bullet"/>
+      <w:lvlText w:val=""/>
+      <w:lvlJc w:val="left"/>
+      <w:pPr>
+        <w:tabs>
+          <w:tab w:val="num" w:pos="5040"/>
+        </w:tabs>
+        <w:ind w:left="5040" w:hanging="360"/>
+      </w:pPr>
+      <w:rPr>
+        <w:rFonts w:ascii="Wingdings" w:hAnsi="Wingdings" w:hint="default"/>
+        <w:sz w:val="20"/>
+      </w:rPr>
+    </w:lvl>
+    <w:lvl w:ilvl="7" w:tentative="1">
+      <w:start w:val="1"/>
+      <w:numFmt w:val="bullet"/>
+      <w:lvlText w:val=""/>
+      <w:lvlJc w:val="left"/>
+      <w:pPr>
+        <w:tabs>
+          <w:tab w:val="num" w:pos="5760"/>
+        </w:tabs>
+        <w:ind w:left="5760" w:hanging="360"/>
+      </w:pPr>
+      <w:rPr>
+        <w:rFonts w:ascii="Wingdings" w:hAnsi="Wingdings" w:hint="default"/>
+        <w:sz w:val="20"/>
+      </w:rPr>
+    </w:lvl>
+    <w:lvl w:ilvl="8" w:tentative="1">
+      <w:start w:val="1"/>
+      <w:numFmt w:val="bullet"/>
+      <w:lvlText w:val=""/>
+      <w:lvlJc w:val="left"/>
+      <w:pPr>
+        <w:tabs>
+          <w:tab w:val="num" w:pos="6480"/>
+        </w:tabs>
+        <w:ind w:left="6480" w:hanging="360"/>
+      </w:pPr>
+      <w:rPr>
+        <w:rFonts w:ascii="Wingdings" w:hAnsi="Wingdings" w:hint="default"/>
+        <w:sz w:val="20"/>
+      </w:rPr>
+    </w:lvl>
+  </w:abstractNum>
+  <w:abstractNum w:abstractNumId="2" w15:restartNumberingAfterBreak="0">
+    <w:nsid w:val="690D7042"/>
+    <w:multiLevelType w:val="hybridMultilevel"/>
+    <w:tmpl w:val="5F10503E"/>
+    <w:lvl w:ilvl="0" w:tplc="B45E2882">
+      <w:numFmt w:val="bullet"/>
+      <w:lvlText w:val="-"/>
+      <w:lvlJc w:val="left"/>
+      <w:pPr>
+        <w:ind w:left="720" w:hanging="360"/>
+      </w:pPr>
+      <w:rPr>
+        <w:rFonts w:ascii="Calibri" w:eastAsiaTheme="minorHAnsi" w:hAnsi="Calibri" w:cs="Calibri" w:hint="default"/>
+      </w:rPr>
+    </w:lvl>
+    <w:lvl w:ilvl="1" w:tplc="040C0003" w:tentative="1">
+      <w:start w:val="1"/>
+      <w:numFmt w:val="bullet"/>
+      <w:lvlText w:val="o"/>
+      <w:lvlJc w:val="left"/>
+      <w:pPr>
+        <w:ind w:left="1440" w:hanging="360"/>
+      </w:pPr>
+      <w:rPr>
+        <w:rFonts w:ascii="Courier New" w:hAnsi="Courier New" w:cs="Courier New" w:hint="default"/>
+      </w:rPr>
+    </w:lvl>
+    <w:lvl w:ilvl="2" w:tplc="040C0005" w:tentative="1">
+      <w:start w:val="1"/>
+      <w:numFmt w:val="bullet"/>
+      <w:lvlText w:val=""/>
+      <w:lvlJc w:val="left"/>
+      <w:pPr>
+        <w:ind w:left="2160" w:hanging="360"/>
+      </w:pPr>
+      <w:rPr>
+        <w:rFonts w:ascii="Wingdings" w:hAnsi="Wingdings" w:hint="default"/>
+      </w:rPr>
+    </w:lvl>
+    <w:lvl w:ilvl="3" w:tplc="040C0001" w:tentative="1">
+      <w:start w:val="1"/>
+      <w:numFmt w:val="bullet"/>
+      <w:lvlText w:val=""/>
+      <w:lvlJc w:val="left"/>
+      <w:pPr>
+        <w:ind w:left="2880" w:hanging="360"/>
+      </w:pPr>
+      <w:rPr>
+        <w:rFonts w:ascii="Symbol" w:hAnsi="Symbol" w:hint="default"/>
+      </w:rPr>
+    </w:lvl>
+    <w:lvl w:ilvl="4" w:tplc="040C0003" w:tentative="1">
+      <w:start w:val="1"/>
+      <w:numFmt w:val="bullet"/>
+      <w:lvlText w:val="o"/>
+      <w:lvlJc w:val="left"/>
+      <w:pPr>
+        <w:ind w:left="3600" w:hanging="360"/>
+      </w:pPr>
+      <w:rPr>
+        <w:rFonts w:ascii="Courier New" w:hAnsi="Courier New" w:cs="Courier New" w:hint="default"/>
+      </w:rPr>
+    </w:lvl>
+    <w:lvl w:ilvl="5" w:tplc="040C0005" w:tentative="1">
+      <w:start w:val="1"/>
+      <w:numFmt w:val="bullet"/>
+      <w:lvlText w:val=""/>
+      <w:lvlJc w:val="left"/>
+      <w:pPr>
+        <w:ind w:left="4320" w:hanging="360"/>
+      </w:pPr>
+      <w:rPr>
+        <w:rFonts w:ascii="Wingdings" w:hAnsi="Wingdings" w:hint="default"/>
+      </w:rPr>
+    </w:lvl>
+    <w:lvl w:ilvl="6" w:tplc="040C0001" w:tentative="1">
+      <w:start w:val="1"/>
+      <w:numFmt w:val="bullet"/>
+      <w:lvlText w:val=""/>
+      <w:lvlJc w:val="left"/>
+      <w:pPr>
+        <w:ind w:left="5040" w:hanging="360"/>
+      </w:pPr>
+      <w:rPr>
+        <w:rFonts w:ascii="Symbol" w:hAnsi="Symbol" w:hint="default"/>
+      </w:rPr>
+    </w:lvl>
+    <w:lvl w:ilvl="7" w:tplc="040C0003" w:tentative="1">
+      <w:start w:val="1"/>
+      <w:numFmt w:val="bullet"/>
+      <w:lvlText w:val="o"/>
+      <w:lvlJc w:val="left"/>
+      <w:pPr>
+        <w:ind w:left="5760" w:hanging="360"/>
+      </w:pPr>
+      <w:rPr>
+        <w:rFonts w:ascii="Courier New" w:hAnsi="Courier New" w:cs="Courier New" w:hint="default"/>
+      </w:rPr>
+    </w:lvl>
+    <w:lvl w:ilvl="8" w:tplc="040C0005" w:tentative="1">
+      <w:start w:val="1"/>
+      <w:numFmt w:val="bullet"/>
+      <w:lvlText w:val=""/>
+      <w:lvlJc w:val="left"/>
+      <w:pPr>
+        <w:ind w:left="6480" w:hanging="360"/>
+      </w:pPr>
+      <w:rPr>
+        <w:rFonts w:ascii="Wingdings" w:hAnsi="Wingdings" w:hint="default"/>
+      </w:rPr>
+    </w:lvl>
+  </w:abstractNum>
+  <w:abstractNum w:abstractNumId="3" w15:restartNumberingAfterBreak="0">
+    <w:nsid w:val="76166D25"/>
+    <w:multiLevelType w:val="hybridMultilevel"/>
+    <w:tmpl w:val="24FE9B04"/>
+    <w:lvl w:ilvl="0" w:tplc="12F6BCDE">
+      <w:numFmt w:val="bullet"/>
+      <w:lvlText w:val="-"/>
+      <w:lvlJc w:val="left"/>
+      <w:pPr>
+        <w:ind w:left="720" w:hanging="360"/>
+      </w:pPr>
+      <w:rPr>
+        <w:rFonts w:ascii="Times New Roman" w:eastAsia="Times New Roman" w:hAnsi="Times New Roman" w:cs="Times New Roman" w:hint="default"/>
+        <w:b w:val="0"/>
+        <w:color w:val="auto"/>
+        <w:sz w:val="24"/>
+      </w:rPr>
+    </w:lvl>
+    <w:lvl w:ilvl="1" w:tplc="040C0003" w:tentative="1">
+      <w:start w:val="1"/>
+      <w:numFmt w:val="bullet"/>
+      <w:lvlText w:val="o"/>
+      <w:lvlJc w:val="left"/>
+      <w:pPr>
+        <w:ind w:left="1440" w:hanging="360"/>
+      </w:pPr>
+      <w:rPr>
+        <w:rFonts w:ascii="Courier New" w:hAnsi="Courier New" w:cs="Courier New" w:hint="default"/>
+      </w:rPr>
+    </w:lvl>
+    <w:lvl w:ilvl="2" w:tplc="040C0005" w:tentative="1">
+      <w:start w:val="1"/>
+      <w:numFmt w:val="bullet"/>
+      <w:lvlText w:val=""/>
+      <w:lvlJc w:val="left"/>
+      <w:pPr>
+        <w:ind w:left="2160" w:hanging="360"/>
+      </w:pPr>
+      <w:rPr>
+        <w:rFonts w:ascii="Wingdings" w:hAnsi="Wingdings" w:hint="default"/>
+      </w:rPr>
+    </w:lvl>
+    <w:lvl w:ilvl="3" w:tplc="040C0001" w:tentative="1">
+      <w:start w:val="1"/>
+      <w:numFmt w:val="bullet"/>
+      <w:lvlText w:val=""/>
+      <w:lvlJc w:val="left"/>
+      <w:pPr>
+        <w:ind w:left="2880" w:hanging="360"/>
+      </w:pPr>
+      <w:rPr>
+        <w:rFonts w:ascii="Symbol" w:hAnsi="Symbol" w:hint="default"/>
+      </w:rPr>
+    </w:lvl>
+    <w:lvl w:ilvl="4" w:tplc="040C0003" w:tentative="1">
+      <w:start w:val="1"/>
+      <w:numFmt w:val="bullet"/>
+      <w:lvlText w:val="o"/>
+      <w:lvlJc w:val="left"/>
+      <w:pPr>
+        <w:ind w:left="3600" w:hanging="360"/>
+      </w:pPr>
+      <w:rPr>
+        <w:rFonts w:ascii="Courier New" w:hAnsi="Courier New" w:cs="Courier New" w:hint="default"/>
+      </w:rPr>
+    </w:lvl>
+    <w:lvl w:ilvl="5" w:tplc="040C0005" w:tentative="1">
+      <w:start w:val="1"/>
+      <w:numFmt w:val="bullet"/>
+      <w:lvlText w:val=""/>
+      <w:lvlJc w:val="left"/>
+      <w:pPr>
+        <w:ind w:left="4320" w:hanging="360"/>
+      </w:pPr>
+      <w:rPr>
+        <w:rFonts w:ascii="Wingdings" w:hAnsi="Wingdings" w:hint="default"/>
+      </w:rPr>
+    </w:lvl>
+    <w:lvl w:ilvl="6" w:tplc="040C0001" w:tentative="1">
+      <w:start w:val="1"/>
+      <w:numFmt w:val="bullet"/>
+      <w:lvlText w:val=""/>
+      <w:lvlJc w:val="left"/>
+      <w:pPr>
+        <w:ind w:left="5040" w:hanging="360"/>
+      </w:pPr>
+      <w:rPr>
+        <w:rFonts w:ascii="Symbol" w:hAnsi="Symbol" w:hint="default"/>
+      </w:rPr>
+    </w:lvl>
+    <w:lvl w:ilvl="7" w:tplc="040C0003" w:tentative="1">
+      <w:start w:val="1"/>
+      <w:numFmt w:val="bullet"/>
+      <w:lvlText w:val="o"/>
+      <w:lvlJc w:val="left"/>
+      <w:pPr>
+        <w:ind w:left="5760" w:hanging="360"/>
+      </w:pPr>
+      <w:rPr>
+        <w:rFonts w:ascii="Courier New" w:hAnsi="Courier New" w:cs="Courier New" w:hint="default"/>
+      </w:rPr>
+    </w:lvl>
+    <w:lvl w:ilvl="8" w:tplc="040C0005" w:tentative="1">
+      <w:start w:val="1"/>
+      <w:numFmt w:val="bullet"/>
+      <w:lvlText w:val=""/>
+      <w:lvlJc w:val="left"/>
+      <w:pPr>
+        <w:ind w:left="6480" w:hanging="360"/>
+      </w:pPr>
+      <w:rPr>
+        <w:rFonts w:ascii="Wingdings" w:hAnsi="Wingdings" w:hint="default"/>
+      </w:rPr>
+    </w:lvl>
+  </w:abstractNum>
+  <w:num w:numId="1">
+    <w:abstractNumId w:val="2"/>
+  </w:num>
+  <w:num w:numId="2">
+    <w:abstractNumId w:val="0"/>
+  </w:num>
+  <w:num w:numId="3">
+    <w:abstractNumId w:val="3"/>
+  </w:num>
+  <w:num w:numId="4">
+    <w:abstractNumId w:val="1"/>
+  </w:num>
+</w:numbering>
 </file>
 
 <file path=word/styles.xml><?xml version="1.0" encoding="utf-8"?>
@@ -731,6 +1582,33 @@
     <w:semiHidden/>
     <w:unhideWhenUsed/>
   </w:style>
+  <w:style w:type="paragraph" w:styleId="Paragraphedeliste">
+    <w:name w:val="List Paragraph"/>
+    <w:basedOn w:val="Normal"/>
+    <w:uiPriority w:val="34"/>
+    <w:qFormat/>
+    <w:rsid w:val="00AC5ACE"/>
+    <w:pPr>
+      <w:ind w:left="720"/>
+      <w:contextualSpacing/>
+    </w:pPr>
+  </w:style>
+  <w:style w:type="paragraph" w:styleId="NormalWeb">
+    <w:name w:val="Normal (Web)"/>
+    <w:basedOn w:val="Normal"/>
+    <w:uiPriority w:val="99"/>
+    <w:unhideWhenUsed/>
+    <w:rsid w:val="00AC5ACE"/>
+    <w:pPr>
+      <w:spacing w:before="100" w:beforeAutospacing="1" w:after="100" w:afterAutospacing="1" w:line="240" w:lineRule="auto"/>
+    </w:pPr>
+    <w:rPr>
+      <w:rFonts w:ascii="Times New Roman" w:eastAsia="Times New Roman" w:hAnsi="Times New Roman" w:cs="Times New Roman"/>
+      <w:sz w:val="24"/>
+      <w:szCs w:val="24"/>
+      <w:lang w:eastAsia="fr-FR"/>
+    </w:rPr>
+  </w:style>
 </w:styles>
 </file>
 

</xml_diff>

<commit_message>
Elbow method and plot scatter for scaled df
</commit_message>
<xml_diff>
--- a/Explanations.docx
+++ b/Explanations.docx
@@ -593,6 +593,11 @@
         </w:rPr>
         <w:t xml:space="preserve"> n’est PAS le cas classique</w:t>
       </w:r>
+    </w:p>
+    <w:p>
+      <w:pPr>
+        <w:jc w:val="both"/>
+      </w:pPr>
     </w:p>
     <w:p>
       <w:pPr>

</xml_diff>